<commit_message>
CSS da calculadora do Caique
</commit_message>
<xml_diff>
--- a/documentacaoSprint2GRAPETEC.docx
+++ b/documentacaoSprint2GRAPETEC.docx
@@ -181,6 +181,12 @@
               </w:rPr>
               <w:t>01232</w:t>
             </w:r>
+            <w:r>
+              <w:rPr>
+                <w:rFonts w:ascii="Sahadeva" w:hAnsi="Sahadeva"/>
+              </w:rPr>
+              <w:t>062</w:t>
+            </w:r>
           </w:p>
         </w:tc>
       </w:tr>
@@ -273,6 +279,12 @@
               </w:rPr>
               <w:t>01232</w:t>
             </w:r>
+            <w:r>
+              <w:rPr>
+                <w:rFonts w:ascii="Sahadeva" w:hAnsi="Sahadeva"/>
+              </w:rPr>
+              <w:t>098</w:t>
+            </w:r>
           </w:p>
         </w:tc>
       </w:tr>
@@ -359,6 +371,12 @@
               </w:rPr>
               <w:t>01232</w:t>
             </w:r>
+            <w:r>
+              <w:rPr>
+                <w:rFonts w:ascii="Sahadeva" w:hAnsi="Sahadeva"/>
+              </w:rPr>
+              <w:t>129</w:t>
+            </w:r>
           </w:p>
         </w:tc>
       </w:tr>
@@ -1492,7 +1510,9 @@
       <w:pPr>
         <w:pStyle w:val="Legenda"/>
         <w:ind w:left="0"/>
-        <w:jc w:val="both"/>
+        <w:rPr>
+          <w:u w:val="single"/>
+        </w:rPr>
       </w:pPr>
       <w:r>
         <w:t xml:space="preserve">Figura </w:t>
@@ -2727,7 +2747,7 @@
             </wp:anchor>
           </w:drawing>
         </mc:Choice>
-        <mc:Fallback xmlns:oel="http://schemas.microsoft.com/office/2019/extlst" xmlns:w16sdtdh="http://schemas.microsoft.com/office/word/2020/wordml/sdtdatahash">
+        <mc:Fallback xmlns:w16sdtdh="http://schemas.microsoft.com/office/word/2020/wordml/sdtdatahash" xmlns:oel="http://schemas.microsoft.com/office/2019/extlst">
           <w:pict>
             <v:shapetype id="_x0000_t75" coordsize="21600,21600" o:spt="75" o:preferrelative="t" path="m@4@5l@4@11@9@11@9@5xe" filled="f" stroked="f">
               <v:stroke joinstyle="miter"/>
@@ -2816,7 +2836,7 @@
             </wp:anchor>
           </w:drawing>
         </mc:Choice>
-        <mc:Fallback xmlns:oel="http://schemas.microsoft.com/office/2019/extlst" xmlns:w16sdtdh="http://schemas.microsoft.com/office/word/2020/wordml/sdtdatahash">
+        <mc:Fallback xmlns:w16sdtdh="http://schemas.microsoft.com/office/word/2020/wordml/sdtdatahash" xmlns:oel="http://schemas.microsoft.com/office/2019/extlst">
           <w:pict>
             <v:shape id="WordPictureWatermark635783502" o:spid="shape_0" stroked="f" o:allowincell="f" style="position:absolute;margin-left:-48.65pt;margin-top:-49.3pt;width:596.15pt;height:841.95pt;mso-wrap-style:none;v-text-anchor:middle;mso-position-horizontal:center;mso-position-horizontal-relative:margin;mso-position-vertical:center;mso-position-vertical-relative:margin" type="_x0000_t75">
               <v:imagedata r:id="rId2" o:detectmouseclick="t"/>
@@ -2886,7 +2906,7 @@
             </wp:anchor>
           </w:drawing>
         </mc:Choice>
-        <mc:Fallback xmlns:oel="http://schemas.microsoft.com/office/2019/extlst" xmlns:w16sdtdh="http://schemas.microsoft.com/office/word/2020/wordml/sdtdatahash">
+        <mc:Fallback xmlns:w16sdtdh="http://schemas.microsoft.com/office/word/2020/wordml/sdtdatahash" xmlns:oel="http://schemas.microsoft.com/office/2019/extlst">
           <w:pict>
             <v:shape id="WordPictureWatermark635783500" o:spid="shape_0" stroked="f" o:allowincell="f" style="position:absolute;margin-left:-48.65pt;margin-top:-49.3pt;width:596.15pt;height:841.95pt;mso-wrap-style:none;v-text-anchor:middle;mso-position-horizontal:center;mso-position-horizontal-relative:margin;mso-position-vertical:center;mso-position-vertical-relative:margin" type="_x0000_t75">
               <v:imagedata r:id="rId2" o:detectmouseclick="t"/>
@@ -4855,14 +4875,7 @@
 </file>
 
 <file path=customXml/item2.xml><?xml version="1.0" encoding="utf-8"?>
-<p:properties xmlns:p="http://schemas.microsoft.com/office/2006/metadata/properties" xmlns:xsi="http://www.w3.org/2001/XMLSchema-instance" xmlns:pc="http://schemas.microsoft.com/office/infopath/2007/PartnerControls">
-  <documentManagement>
-    <lcf76f155ced4ddcb4097134ff3c332f xmlns="0a53ad5e-08cc-4fba-9df9-747b79db3e02">
-      <Terms xmlns="http://schemas.microsoft.com/office/infopath/2007/PartnerControls"/>
-    </lcf76f155ced4ddcb4097134ff3c332f>
-    <TaxCatchAll xmlns="99f50afe-28e2-457c-9852-048361d66aad" xsi:nil="true"/>
-  </documentManagement>
-</p:properties>
+<b:Sources xmlns:b="http://schemas.openxmlformats.org/officeDocument/2006/bibliography" xmlns="http://schemas.openxmlformats.org/officeDocument/2006/bibliography" SelectedStyle="\APASixthEditionOfficeOnline.xsl" StyleName="APA" Version="6"/>
 </file>
 
 <file path=customXml/item3.xml><?xml version="1.0" encoding="utf-8"?>
@@ -4875,7 +4888,14 @@
 </file>
 
 <file path=customXml/item4.xml><?xml version="1.0" encoding="utf-8"?>
-<b:Sources xmlns:b="http://schemas.openxmlformats.org/officeDocument/2006/bibliography" xmlns="http://schemas.openxmlformats.org/officeDocument/2006/bibliography" SelectedStyle="\APASixthEditionOfficeOnline.xsl" StyleName="APA" Version="6"/>
+<p:properties xmlns:p="http://schemas.microsoft.com/office/2006/metadata/properties" xmlns:xsi="http://www.w3.org/2001/XMLSchema-instance" xmlns:pc="http://schemas.microsoft.com/office/infopath/2007/PartnerControls">
+  <documentManagement>
+    <lcf76f155ced4ddcb4097134ff3c332f xmlns="0a53ad5e-08cc-4fba-9df9-747b79db3e02">
+      <Terms xmlns="http://schemas.microsoft.com/office/infopath/2007/PartnerControls"/>
+    </lcf76f155ced4ddcb4097134ff3c332f>
+    <TaxCatchAll xmlns="99f50afe-28e2-457c-9852-048361d66aad" xsi:nil="true"/>
+  </documentManagement>
+</p:properties>
 </file>
 
 <file path=customXml/itemProps1.xml><?xml version="1.0" encoding="utf-8"?>
@@ -4898,12 +4918,9 @@
 </file>
 
 <file path=customXml/itemProps2.xml><?xml version="1.0" encoding="utf-8"?>
-<ds:datastoreItem xmlns:ds="http://schemas.openxmlformats.org/officeDocument/2006/customXml" ds:itemID="{79054B02-B215-46AC-9176-544339E93661}">
+<ds:datastoreItem xmlns:ds="http://schemas.openxmlformats.org/officeDocument/2006/customXml" ds:itemID="{43C36E59-8586-4352-8310-158AD4E65655}">
   <ds:schemaRefs>
-    <ds:schemaRef ds:uri="http://schemas.microsoft.com/office/2006/metadata/properties"/>
-    <ds:schemaRef ds:uri="http://schemas.microsoft.com/office/infopath/2007/PartnerControls"/>
-    <ds:schemaRef ds:uri="0a53ad5e-08cc-4fba-9df9-747b79db3e02"/>
-    <ds:schemaRef ds:uri="99f50afe-28e2-457c-9852-048361d66aad"/>
+    <ds:schemaRef ds:uri="http://schemas.openxmlformats.org/officeDocument/2006/bibliography"/>
   </ds:schemaRefs>
 </ds:datastoreItem>
 </file>
@@ -4917,9 +4934,12 @@
 </file>
 
 <file path=customXml/itemProps4.xml><?xml version="1.0" encoding="utf-8"?>
-<ds:datastoreItem xmlns:ds="http://schemas.openxmlformats.org/officeDocument/2006/customXml" ds:itemID="{43C36E59-8586-4352-8310-158AD4E65655}">
+<ds:datastoreItem xmlns:ds="http://schemas.openxmlformats.org/officeDocument/2006/customXml" ds:itemID="{79054B02-B215-46AC-9176-544339E93661}">
   <ds:schemaRefs>
-    <ds:schemaRef ds:uri="http://schemas.openxmlformats.org/officeDocument/2006/bibliography"/>
+    <ds:schemaRef ds:uri="http://schemas.microsoft.com/office/2006/metadata/properties"/>
+    <ds:schemaRef ds:uri="http://schemas.microsoft.com/office/infopath/2007/PartnerControls"/>
+    <ds:schemaRef ds:uri="0a53ad5e-08cc-4fba-9df9-747b79db3e02"/>
+    <ds:schemaRef ds:uri="99f50afe-28e2-457c-9852-048361d66aad"/>
   </ds:schemaRefs>
 </ds:datastoreItem>
 </file>
</xml_diff>